<commit_message>
lectura coordinadora guion 07-08
</commit_message>
<xml_diff>
--- a/fuentes/contenidos/grado07/guion08/CN_07_08_CO.docx
+++ b/fuentes/contenidos/grado07/guion08/CN_07_08_CO.docx
@@ -1276,7 +1276,7 @@
               <w:rPr>
                 <w:rFonts w:asciiTheme="minorBidi" w:hAnsiTheme="minorBidi" w:cstheme="minorBidi"/>
                 <w:noProof/>
-                <w:lang w:val="es-CO" w:eastAsia="es-CO" w:bidi="he-IL"/>
+                <w:lang w:val="es-CO" w:eastAsia="es-CO"/>
               </w:rPr>
               <w:drawing>
                 <wp:inline distT="0" distB="0" distL="0" distR="0" wp14:anchorId="24509583" wp14:editId="72E9ECB7">
@@ -2171,7 +2171,7 @@
             <w:r>
               <w:rPr>
                 <w:noProof/>
-                <w:lang w:val="es-CO" w:eastAsia="es-CO" w:bidi="he-IL"/>
+                <w:lang w:val="es-CO" w:eastAsia="es-CO"/>
               </w:rPr>
               <w:drawing>
                 <wp:inline distT="0" distB="0" distL="0" distR="0" wp14:anchorId="0A76F6A7" wp14:editId="10E10FAE">
@@ -3507,7 +3507,7 @@
                 <w:color w:val="C2E1ED"/>
                 <w:sz w:val="18"/>
                 <w:szCs w:val="18"/>
-                <w:lang w:val="es-CO" w:eastAsia="es-CO" w:bidi="he-IL"/>
+                <w:lang w:val="es-CO" w:eastAsia="es-CO"/>
               </w:rPr>
               <w:drawing>
                 <wp:inline distT="0" distB="0" distL="0" distR="0">
@@ -3576,7 +3576,7 @@
                 <w:color w:val="C2E1ED"/>
                 <w:sz w:val="18"/>
                 <w:szCs w:val="18"/>
-                <w:lang w:val="es-CO" w:eastAsia="es-CO" w:bidi="he-IL"/>
+                <w:lang w:val="es-CO" w:eastAsia="es-CO"/>
               </w:rPr>
               <w:drawing>
                 <wp:inline distT="0" distB="0" distL="0" distR="0">
@@ -4286,7 +4286,7 @@
                   <w:r>
                     <w:rPr>
                       <w:noProof/>
-                      <w:lang w:val="es-CO" w:eastAsia="es-CO" w:bidi="he-IL"/>
+                      <w:lang w:val="es-CO" w:eastAsia="es-CO"/>
                     </w:rPr>
                     <w:drawing>
                       <wp:inline distT="0" distB="0" distL="0" distR="0">
@@ -4352,7 +4352,7 @@
                   <w:r>
                     <w:rPr>
                       <w:noProof/>
-                      <w:lang w:val="es-CO" w:eastAsia="es-CO" w:bidi="he-IL"/>
+                      <w:lang w:val="es-CO" w:eastAsia="es-CO"/>
                     </w:rPr>
                     <w:drawing>
                       <wp:inline distT="0" distB="0" distL="0" distR="0">
@@ -4418,7 +4418,7 @@
                   <w:r>
                     <w:rPr>
                       <w:noProof/>
-                      <w:lang w:val="es-CO" w:eastAsia="es-CO" w:bidi="he-IL"/>
+                      <w:lang w:val="es-CO" w:eastAsia="es-CO"/>
                     </w:rPr>
                     <w:drawing>
                       <wp:inline distT="0" distB="0" distL="0" distR="0">
@@ -4484,7 +4484,7 @@
                   <w:r>
                     <w:rPr>
                       <w:noProof/>
-                      <w:lang w:val="es-CO" w:eastAsia="es-CO" w:bidi="he-IL"/>
+                      <w:lang w:val="es-CO" w:eastAsia="es-CO"/>
                     </w:rPr>
                     <w:drawing>
                       <wp:inline distT="0" distB="0" distL="0" distR="0">
@@ -5911,7 +5911,7 @@
                 <w:color w:val="C2E1ED"/>
                 <w:sz w:val="18"/>
                 <w:szCs w:val="18"/>
-                <w:lang w:val="es-CO" w:eastAsia="es-CO" w:bidi="he-IL"/>
+                <w:lang w:val="es-CO" w:eastAsia="es-CO"/>
               </w:rPr>
               <w:drawing>
                 <wp:inline distT="0" distB="0" distL="0" distR="0">
@@ -5980,7 +5980,7 @@
                 <w:color w:val="C2E1ED"/>
                 <w:sz w:val="18"/>
                 <w:szCs w:val="18"/>
-                <w:lang w:val="es-CO" w:eastAsia="es-CO" w:bidi="he-IL"/>
+                <w:lang w:val="es-CO" w:eastAsia="es-CO"/>
               </w:rPr>
               <w:drawing>
                 <wp:inline distT="0" distB="0" distL="0" distR="0">
@@ -7347,7 +7347,6 @@
             <w:r>
               <w:rPr>
                 <w:noProof/>
-                <w:lang w:bidi="he-IL"/>
               </w:rPr>
               <w:drawing>
                 <wp:inline distT="0" distB="0" distL="0" distR="0">
@@ -8111,7 +8110,6 @@
             <w:r>
               <w:rPr>
                 <w:noProof/>
-                <w:lang w:bidi="he-IL"/>
               </w:rPr>
               <w:drawing>
                 <wp:inline distT="0" distB="0" distL="0" distR="0">
@@ -8168,7 +8166,6 @@
             <w:r>
               <w:rPr>
                 <w:noProof/>
-                <w:lang w:bidi="he-IL"/>
               </w:rPr>
               <w:drawing>
                 <wp:inline distT="0" distB="0" distL="0" distR="0">
@@ -9992,7 +9989,6 @@
             <w:r>
               <w:rPr>
                 <w:noProof/>
-                <w:lang w:bidi="he-IL"/>
               </w:rPr>
               <w:drawing>
                 <wp:inline distT="0" distB="0" distL="0" distR="0">
@@ -10755,6 +10751,16 @@
       <w:r>
         <w:rPr>
           <w:rFonts w:ascii="Arial" w:hAnsi="Arial" w:cs="Arial"/>
+          <w:color w:val="111111"/>
+          <w:lang w:val="es-CO"/>
+        </w:rPr>
+        <w:t>: un incendio, la caída de un asteroide pequeño.</w:t>
+      </w:r>
+      <w:bookmarkStart w:id="0" w:name="_GoBack"/>
+      <w:bookmarkEnd w:id="0"/>
+      <w:r>
+        <w:rPr>
+          <w:rFonts w:ascii="Arial" w:hAnsi="Arial" w:cs="Arial"/>
           <w:b/>
           <w:color w:val="111111"/>
           <w:lang w:val="es-CO"/>
@@ -13162,7 +13168,7 @@
             <w:r>
               <w:rPr>
                 <w:noProof/>
-                <w:lang w:val="es-CO" w:eastAsia="es-CO" w:bidi="he-IL"/>
+                <w:lang w:val="es-CO" w:eastAsia="es-CO"/>
               </w:rPr>
               <w:drawing>
                 <wp:inline distT="0" distB="0" distL="0" distR="0" wp14:anchorId="69A21D66" wp14:editId="6234BAFC">
@@ -15332,7 +15338,7 @@
                 <w:color w:val="C2E1ED"/>
                 <w:sz w:val="18"/>
                 <w:szCs w:val="18"/>
-                <w:lang w:val="es-CO" w:eastAsia="es-CO" w:bidi="he-IL"/>
+                <w:lang w:val="es-CO" w:eastAsia="es-CO"/>
               </w:rPr>
               <w:drawing>
                 <wp:inline distT="0" distB="0" distL="0" distR="0">
@@ -15404,7 +15410,7 @@
                 <w:color w:val="C2E1ED"/>
                 <w:sz w:val="18"/>
                 <w:szCs w:val="18"/>
-                <w:lang w:val="es-CO" w:eastAsia="es-CO" w:bidi="he-IL"/>
+                <w:lang w:val="es-CO" w:eastAsia="es-CO"/>
               </w:rPr>
               <w:drawing>
                 <wp:inline distT="0" distB="0" distL="0" distR="0">
@@ -15476,7 +15482,7 @@
                 <w:color w:val="C2E1ED"/>
                 <w:sz w:val="18"/>
                 <w:szCs w:val="18"/>
-                <w:lang w:val="es-CO" w:eastAsia="es-CO" w:bidi="he-IL"/>
+                <w:lang w:val="es-CO" w:eastAsia="es-CO"/>
               </w:rPr>
               <w:drawing>
                 <wp:inline distT="0" distB="0" distL="0" distR="0">
@@ -16202,7 +16208,7 @@
                 <w:color w:val="C2E1ED"/>
                 <w:sz w:val="18"/>
                 <w:szCs w:val="18"/>
-                <w:lang w:val="es-CO" w:eastAsia="es-CO" w:bidi="he-IL"/>
+                <w:lang w:val="es-CO" w:eastAsia="es-CO"/>
               </w:rPr>
               <w:drawing>
                 <wp:inline distT="0" distB="0" distL="0" distR="0" wp14:anchorId="3FAD6DFB" wp14:editId="7B610AB3">
@@ -17772,7 +17778,7 @@
                 <w:color w:val="C2E1ED"/>
                 <w:sz w:val="18"/>
                 <w:szCs w:val="18"/>
-                <w:lang w:val="es-CO" w:eastAsia="es-CO" w:bidi="he-IL"/>
+                <w:lang w:val="es-CO" w:eastAsia="es-CO"/>
               </w:rPr>
               <w:drawing>
                 <wp:inline distT="0" distB="0" distL="0" distR="0">
@@ -19261,7 +19267,7 @@
                 <w:color w:val="298AAE"/>
                 <w:sz w:val="18"/>
                 <w:szCs w:val="18"/>
-                <w:lang w:val="es-CO" w:eastAsia="es-CO" w:bidi="he-IL"/>
+                <w:lang w:val="es-CO" w:eastAsia="es-CO"/>
               </w:rPr>
               <w:drawing>
                 <wp:inline distT="0" distB="0" distL="0" distR="0">
@@ -20490,7 +20496,7 @@
                 <w:color w:val="C2E1ED"/>
                 <w:sz w:val="18"/>
                 <w:szCs w:val="18"/>
-                <w:lang w:val="es-CO" w:eastAsia="es-CO" w:bidi="he-IL"/>
+                <w:lang w:val="es-CO" w:eastAsia="es-CO"/>
               </w:rPr>
               <w:lastRenderedPageBreak/>
               <w:drawing>
@@ -21380,7 +21386,7 @@
             <w:r>
               <w:rPr>
                 <w:noProof/>
-                <w:lang w:val="es-CO" w:eastAsia="es-CO" w:bidi="he-IL"/>
+                <w:lang w:val="es-CO" w:eastAsia="es-CO"/>
               </w:rPr>
               <w:drawing>
                 <wp:inline distT="0" distB="0" distL="0" distR="0">
@@ -21438,7 +21444,7 @@
             <w:r>
               <w:rPr>
                 <w:noProof/>
-                <w:lang w:val="es-CO" w:eastAsia="es-CO" w:bidi="he-IL"/>
+                <w:lang w:val="es-CO" w:eastAsia="es-CO"/>
               </w:rPr>
               <w:drawing>
                 <wp:inline distT="0" distB="0" distL="0" distR="0">
@@ -23886,7 +23892,7 @@
                 <w:color w:val="C2E1ED"/>
                 <w:sz w:val="18"/>
                 <w:szCs w:val="18"/>
-                <w:lang w:val="es-CO" w:eastAsia="es-CO" w:bidi="he-IL"/>
+                <w:lang w:val="es-CO" w:eastAsia="es-CO"/>
               </w:rPr>
               <w:drawing>
                 <wp:inline distT="0" distB="0" distL="0" distR="0">
@@ -23955,7 +23961,7 @@
                 <w:color w:val="C2E1ED"/>
                 <w:sz w:val="18"/>
                 <w:szCs w:val="18"/>
-                <w:lang w:val="es-CO" w:eastAsia="es-CO" w:bidi="he-IL"/>
+                <w:lang w:val="es-CO" w:eastAsia="es-CO"/>
               </w:rPr>
               <w:drawing>
                 <wp:inline distT="0" distB="0" distL="0" distR="0">
@@ -26207,7 +26213,7 @@
             <w:r>
               <w:rPr>
                 <w:noProof/>
-                <w:lang w:val="es-CO" w:eastAsia="es-CO" w:bidi="he-IL"/>
+                <w:lang w:val="es-CO" w:eastAsia="es-CO"/>
               </w:rPr>
               <w:drawing>
                 <wp:inline distT="0" distB="0" distL="0" distR="0">
@@ -27223,7 +27229,7 @@
                 <w:color w:val="C2E1ED"/>
                 <w:sz w:val="18"/>
                 <w:szCs w:val="18"/>
-                <w:lang w:val="es-CO" w:eastAsia="es-CO" w:bidi="he-IL"/>
+                <w:lang w:val="es-CO" w:eastAsia="es-CO"/>
               </w:rPr>
               <w:drawing>
                 <wp:inline distT="0" distB="0" distL="0" distR="0">
@@ -28397,7 +28403,7 @@
                 <w:color w:val="C2E1ED"/>
                 <w:sz w:val="18"/>
                 <w:szCs w:val="18"/>
-                <w:lang w:val="es-CO" w:eastAsia="es-CO" w:bidi="he-IL"/>
+                <w:lang w:val="es-CO" w:eastAsia="es-CO"/>
               </w:rPr>
               <w:drawing>
                 <wp:inline distT="0" distB="0" distL="0" distR="0">
@@ -29523,7 +29529,7 @@
                 <w:color w:val="C2E1ED"/>
                 <w:sz w:val="18"/>
                 <w:szCs w:val="18"/>
-                <w:lang w:val="es-CO" w:eastAsia="es-CO" w:bidi="he-IL"/>
+                <w:lang w:val="es-CO" w:eastAsia="es-CO"/>
               </w:rPr>
               <w:drawing>
                 <wp:inline distT="0" distB="0" distL="0" distR="0">
@@ -30380,7 +30386,7 @@
                 <w:color w:val="C2E1ED"/>
                 <w:sz w:val="18"/>
                 <w:szCs w:val="18"/>
-                <w:lang w:val="es-CO" w:eastAsia="es-CO" w:bidi="he-IL"/>
+                <w:lang w:val="es-CO" w:eastAsia="es-CO"/>
               </w:rPr>
               <w:drawing>
                 <wp:inline distT="0" distB="0" distL="0" distR="0" wp14:anchorId="07BC0012" wp14:editId="525B6FFB">
@@ -31590,7 +31596,7 @@
                 <w:color w:val="C2E1ED"/>
                 <w:sz w:val="18"/>
                 <w:szCs w:val="18"/>
-                <w:lang w:val="es-CO" w:eastAsia="es-CO" w:bidi="he-IL"/>
+                <w:lang w:val="es-CO" w:eastAsia="es-CO"/>
               </w:rPr>
               <w:drawing>
                 <wp:inline distT="0" distB="0" distL="0" distR="0">
@@ -32399,7 +32405,7 @@
                 <w:color w:val="C2E1ED"/>
                 <w:sz w:val="18"/>
                 <w:szCs w:val="18"/>
-                <w:lang w:val="es-CO" w:eastAsia="es-CO" w:bidi="he-IL"/>
+                <w:lang w:val="es-CO" w:eastAsia="es-CO"/>
               </w:rPr>
               <w:drawing>
                 <wp:inline distT="0" distB="0" distL="0" distR="0">
@@ -33881,7 +33887,7 @@
             <w:r>
               <w:rPr>
                 <w:noProof/>
-                <w:lang w:val="es-CO" w:eastAsia="es-CO" w:bidi="he-IL"/>
+                <w:lang w:val="es-CO" w:eastAsia="es-CO"/>
               </w:rPr>
               <w:drawing>
                 <wp:inline distT="0" distB="0" distL="0" distR="0">
@@ -35269,7 +35275,7 @@
                 <w:color w:val="298AAE"/>
                 <w:sz w:val="18"/>
                 <w:szCs w:val="18"/>
-                <w:lang w:val="es-CO" w:eastAsia="es-CO" w:bidi="he-IL"/>
+                <w:lang w:val="es-CO" w:eastAsia="es-CO"/>
               </w:rPr>
               <w:drawing>
                 <wp:inline distT="0" distB="0" distL="0" distR="0" wp14:anchorId="5BA98BF2" wp14:editId="126AB5DB">
@@ -36194,8 +36200,6 @@
               </w:rPr>
               <w:t>26</w:t>
             </w:r>
-            <w:bookmarkStart w:id="0" w:name="_GoBack"/>
-            <w:bookmarkEnd w:id="0"/>
           </w:p>
         </w:tc>
       </w:tr>
@@ -36305,7 +36309,7 @@
                 <w:color w:val="C2E1ED"/>
                 <w:sz w:val="18"/>
                 <w:szCs w:val="18"/>
-                <w:lang w:val="es-CO" w:eastAsia="es-CO" w:bidi="he-IL"/>
+                <w:lang w:val="es-CO" w:eastAsia="es-CO"/>
               </w:rPr>
               <w:drawing>
                 <wp:inline distT="0" distB="0" distL="0" distR="0">
@@ -39210,7 +39214,7 @@
           <w:rPr>
             <w:noProof/>
           </w:rPr>
-          <w:t>39</w:t>
+          <w:t>4</w:t>
         </w:r>
         <w:r>
           <w:rPr>
@@ -39231,7 +39235,7 @@
 
 <file path=word/numbering.xml><?xml version="1.0" encoding="utf-8"?>
 <w:numbering xmlns:wpc="http://schemas.microsoft.com/office/word/2010/wordprocessingCanvas" xmlns:mc="http://schemas.openxmlformats.org/markup-compatibility/2006" xmlns:o="urn:schemas-microsoft-com:office:office" xmlns:r="http://schemas.openxmlformats.org/officeDocument/2006/relationships" xmlns:m="http://schemas.openxmlformats.org/officeDocument/2006/math" xmlns:v="urn:schemas-microsoft-com:vml" xmlns:wp14="http://schemas.microsoft.com/office/word/2010/wordprocessingDrawing" xmlns:wp="http://schemas.openxmlformats.org/drawingml/2006/wordprocessingDrawing" xmlns:w10="urn:schemas-microsoft-com:office:word" xmlns:w="http://schemas.openxmlformats.org/wordprocessingml/2006/main" xmlns:w14="http://schemas.microsoft.com/office/word/2010/wordml" xmlns:w15="http://schemas.microsoft.com/office/word/2012/wordml" xmlns:wpg="http://schemas.microsoft.com/office/word/2010/wordprocessingGroup" xmlns:wpi="http://schemas.microsoft.com/office/word/2010/wordprocessingInk" xmlns:wne="http://schemas.microsoft.com/office/word/2006/wordml" xmlns:wps="http://schemas.microsoft.com/office/word/2010/wordprocessingShape" mc:Ignorable="w14 w15 wp14">
-  <w:abstractNum w:abstractNumId="0">
+  <w:abstractNum w:abstractNumId="0" w15:restartNumberingAfterBreak="0">
     <w:nsid w:val="091B7FF4"/>
     <w:multiLevelType w:val="hybridMultilevel"/>
     <w:tmpl w:val="CF744E1E"/>
@@ -39344,7 +39348,7 @@
       </w:rPr>
     </w:lvl>
   </w:abstractNum>
-  <w:abstractNum w:abstractNumId="1">
+  <w:abstractNum w:abstractNumId="1" w15:restartNumberingAfterBreak="0">
     <w:nsid w:val="55276F08"/>
     <w:multiLevelType w:val="hybridMultilevel"/>
     <w:tmpl w:val="9D8CA8C8"/>
@@ -39457,7 +39461,7 @@
       </w:rPr>
     </w:lvl>
   </w:abstractNum>
-  <w:abstractNum w:abstractNumId="2">
+  <w:abstractNum w:abstractNumId="2" w15:restartNumberingAfterBreak="0">
     <w:nsid w:val="6DBA4C06"/>
     <w:multiLevelType w:val="hybridMultilevel"/>
     <w:tmpl w:val="F6886CF0"/>
@@ -40053,7 +40057,6 @@
       <w:lang w:val="es-MX"/>
     </w:rPr>
     <w:tblPr>
-      <w:tblInd w:w="0" w:type="dxa"/>
       <w:tblBorders>
         <w:top w:val="single" w:sz="4" w:space="0" w:color="000000" w:themeColor="text1"/>
         <w:left w:val="single" w:sz="4" w:space="0" w:color="000000" w:themeColor="text1"/>
@@ -40062,12 +40065,6 @@
         <w:insideH w:val="single" w:sz="4" w:space="0" w:color="000000" w:themeColor="text1"/>
         <w:insideV w:val="single" w:sz="4" w:space="0" w:color="000000" w:themeColor="text1"/>
       </w:tblBorders>
-      <w:tblCellMar>
-        <w:top w:w="0" w:type="dxa"/>
-        <w:left w:w="108" w:type="dxa"/>
-        <w:bottom w:w="0" w:type="dxa"/>
-        <w:right w:w="108" w:type="dxa"/>
-      </w:tblCellMar>
     </w:tblPr>
   </w:style>
   <w:style w:type="paragraph" w:styleId="Prrafodelista">
@@ -40481,7 +40478,7 @@
 </file>
 
 <file path=customXml/itemProps1.xml><?xml version="1.0" encoding="utf-8"?>
-<ds:datastoreItem xmlns:ds="http://schemas.openxmlformats.org/officeDocument/2006/customXml" ds:itemID="{19AAFA74-F71C-4C16-8B0A-574E980A7E0B}">
+<ds:datastoreItem xmlns:ds="http://schemas.openxmlformats.org/officeDocument/2006/customXml" ds:itemID="{95EF5835-44A5-4FC6-B4F0-4AF1F039DFD4}">
   <ds:schemaRefs>
     <ds:schemaRef ds:uri="http://schemas.openxmlformats.org/officeDocument/2006/bibliography"/>
   </ds:schemaRefs>

</xml_diff>

<commit_message>
revisión orden de recursos 07-08
</commit_message>
<xml_diff>
--- a/fuentes/contenidos/grado07/guion08/CN_07_08_CO.docx
+++ b/fuentes/contenidos/grado07/guion08/CN_07_08_CO.docx
@@ -13550,7 +13550,29 @@
                 <w:sz w:val="24"/>
                 <w:szCs w:val="24"/>
               </w:rPr>
-              <w:t>seral</w:t>
+              <w:t>ser</w:t>
+            </w:r>
+            <w:r>
+              <w:rPr>
+                <w:rFonts w:ascii="Arial" w:hAnsi="Arial" w:cs="Arial"/>
+                <w:bCs/>
+                <w:color w:val="111111"/>
+                <w:sz w:val="24"/>
+                <w:szCs w:val="24"/>
+              </w:rPr>
+              <w:t>i</w:t>
+            </w:r>
+            <w:bookmarkStart w:id="0" w:name="_GoBack"/>
+            <w:bookmarkEnd w:id="0"/>
+            <w:r>
+              <w:rPr>
+                <w:rFonts w:ascii="Arial" w:hAnsi="Arial" w:cs="Arial"/>
+                <w:bCs/>
+                <w:color w:val="111111"/>
+                <w:sz w:val="24"/>
+                <w:szCs w:val="24"/>
+              </w:rPr>
+              <w:t>al</w:t>
             </w:r>
             <w:r>
               <w:rPr>
@@ -39604,8 +39626,6 @@
               </w:rPr>
               <w:t>_CO_REC200</w:t>
             </w:r>
-            <w:bookmarkStart w:id="0" w:name="_GoBack"/>
-            <w:bookmarkEnd w:id="0"/>
             <w:r>
               <w:rPr>
                 <w:rFonts w:ascii="Arial" w:hAnsi="Arial" w:cs="Arial"/>
@@ -40169,7 +40189,7 @@
           <w:rPr>
             <w:noProof/>
           </w:rPr>
-          <w:t>38</w:t>
+          <w:t>14</w:t>
         </w:r>
         <w:r>
           <w:rPr>
@@ -41438,7 +41458,7 @@
 </file>
 
 <file path=customXml/itemProps1.xml><?xml version="1.0" encoding="utf-8"?>
-<ds:datastoreItem xmlns:ds="http://schemas.openxmlformats.org/officeDocument/2006/customXml" ds:itemID="{41EDFCCA-8A1B-459A-ADA5-3EDF38DA20AA}">
+<ds:datastoreItem xmlns:ds="http://schemas.openxmlformats.org/officeDocument/2006/customXml" ds:itemID="{86237163-4B70-4379-A4E1-D35BB7ADB796}">
   <ds:schemaRefs>
     <ds:schemaRef ds:uri="http://schemas.openxmlformats.org/officeDocument/2006/bibliography"/>
   </ds:schemaRefs>

</xml_diff>